<commit_message>
that's the first part
</commit_message>
<xml_diff>
--- a/Section2_Implemention/Week6_KnowledgeTransfer/BachmeierNTIM8190-6.docx
+++ b/Section2_Implemention/Week6_KnowledgeTransfer/BachmeierNTIM8190-6.docx
@@ -269,15 +269,19 @@
         <w:ind w:firstLine="720"/>
       </w:pPr>
       <w:r>
-        <w:t xml:space="preserve">Specific divisions within NCU-F, like the central DevOps engineering team, have dozens of area owners, which creates routing challenges.  This situation might necessitate multiple PM-to-PM switching.  NCU-F should proactively configure Incident Management software, such </w:t>
-      </w:r>
-      <w:proofErr w:type="gramStart"/>
-      <w:r>
-        <w:t>as  PagerDuty</w:t>
-      </w:r>
-      <w:proofErr w:type="gramEnd"/>
-      <w:r>
-        <w:t>, or a similar Software-as-a-Service (SaaS) solution.  These systems accelerate the search for on-call staff and improve the customer experience through lower time to mitigate.</w:t>
+        <w:t xml:space="preserve">Specific divisions within NCU-F, like the central DevOps engineering team, have dozens of area owners, </w:t>
+      </w:r>
+      <w:r>
+        <w:t>creating</w:t>
+      </w:r>
+      <w:r>
+        <w:t xml:space="preserve"> routing challenges.  This situation might necessitate multiple PM-to-PM switching.  NCU-F should proactively configure Incident Management software</w:t>
+      </w:r>
+      <w:r>
+        <w:t xml:space="preserve"> like </w:t>
+      </w:r>
+      <w:r>
+        <w:t>PagerDuty, or a similar Software-as-a-Service (SaaS) solution.  These systems accelerate the search for on-call staff and improve the customer experience through lower time to mitigate.</w:t>
       </w:r>
     </w:p>
     <w:p>
@@ -312,11 +316,44 @@
         <w:ind w:firstLine="720"/>
       </w:pPr>
       <w:r>
-        <w:t xml:space="preserve">Suppose the engineering team cannot mitigate the issue.  In that case, the process begins anew with the external vendor or partner.  Those third-party providers experience similar </w:t>
+        <w:t xml:space="preserve">Suppose the engineering team cannot mitigate the issue.  In that case, the process begins anew with the external vendor or partner.  Those third-party providers </w:t>
+      </w:r>
+      <w:r>
+        <w:t xml:space="preserve">have </w:t>
+      </w:r>
+      <w:r>
+        <w:t xml:space="preserve">similar economic constraints, which forces them into these stacked pyramid structures.  This consistency includes </w:t>
       </w:r>
       <w:r>
         <w:lastRenderedPageBreak/>
-        <w:t>economic constraints, which forces them into these stacked pyramid structures.  This consistency includes knowledge databases, support channels, and customer access to the service team.</w:t>
+        <w:t>knowledge databases, support channels, and customer access to the service team.</w:t>
+      </w:r>
+      <w:r>
+        <w:t xml:space="preserve">  However, there can be specific scenarios that are not resolvable.  In these situations, both the engineering and support program managers need to agree on an appropriate response.  Responses can include adding to the backlog, proposing workarounds, among other stopgaps.</w:t>
+      </w:r>
+      <w:r>
+        <w:t xml:space="preserve">  </w:t>
+      </w:r>
+      <w:r>
+        <w:t>Lastly,</w:t>
+      </w:r>
+      <w:r>
+        <w:t xml:space="preserve"> </w:t>
+      </w:r>
+      <w:r>
+        <w:t xml:space="preserve">reporting must inform </w:t>
+      </w:r>
+      <w:r>
+        <w:t xml:space="preserve">the executive leadership </w:t>
+      </w:r>
+      <w:r>
+        <w:t xml:space="preserve">of any </w:t>
+      </w:r>
+      <w:r>
+        <w:t>business impact</w:t>
+      </w:r>
+      <w:r>
+        <w:t xml:space="preserve"> to approve future investments into the problem.</w:t>
       </w:r>
     </w:p>
     <w:sectPr>

</xml_diff>

<commit_message>
what does this kid want
</commit_message>
<xml_diff>
--- a/Section2_Implemention/Week6_KnowledgeTransfer/BachmeierNTIM8190-6.docx
+++ b/Section2_Implemention/Week6_KnowledgeTransfer/BachmeierNTIM8190-6.docx
@@ -384,7 +384,7 @@
         <w:pStyle w:val="Heading1"/>
       </w:pPr>
       <w:r>
-        <w:t>Knowledge Transfer Program Implementation</w:t>
+        <w:t>Preparing Contingency Plans</w:t>
       </w:r>
     </w:p>
     <w:p>
@@ -416,13 +416,11 @@
       </w:r>
       <w:r>
         <w:lastRenderedPageBreak/>
-        <w:t xml:space="preserve">external </w:t>
-      </w:r>
-      <w:proofErr w:type="gramStart"/>
-      <w:r>
-        <w:t>circumstances</w:t>
-      </w:r>
-      <w:proofErr w:type="gramEnd"/>
+        <w:t>external circumstances</w:t>
+      </w:r>
+      <w:r>
+        <w:t>,</w:t>
+      </w:r>
       <w:r>
         <w:t xml:space="preserve"> and goal validity changes</w:t>
       </w:r>
@@ -488,15 +486,25 @@
         </w:sdtContent>
       </w:sdt>
       <w:r>
-        <w:t xml:space="preserve">.  Within the investment governance policies, a balance between reducing technical debt and adding more customer value.  </w:t>
-      </w:r>
-      <w:proofErr w:type="gramStart"/>
-      <w:r>
-        <w:t>Additional</w:t>
-      </w:r>
-      <w:proofErr w:type="gramEnd"/>
-      <w:r>
-        <w:t>, the business must make investments into employee’s careers and its knowledge repositories quality.</w:t>
+        <w:t>.  Within the investment governance policies, a balance between reducing technical debt and adding more customer value.  Additional</w:t>
+      </w:r>
+      <w:r>
+        <w:t>ly</w:t>
+      </w:r>
+      <w:r>
+        <w:t>, the business must make investments into employee</w:t>
+      </w:r>
+      <w:r>
+        <w:t>s’</w:t>
+      </w:r>
+      <w:r>
+        <w:t xml:space="preserve"> careers and </w:t>
+      </w:r>
+      <w:r>
+        <w:t xml:space="preserve">the central </w:t>
+      </w:r>
+      <w:r>
+        <w:t>knowledge repositories quality.</w:t>
       </w:r>
     </w:p>
     <w:p>
@@ -750,15 +758,377 @@
       <w:r>
         <w:t>the organization cannot uniformly move, leading to inefficient corralling between business units.</w:t>
       </w:r>
+      <w:r>
+        <w:t xml:space="preserve">  These events can originate from a 2x2 matrix of knowns and unknown elements</w:t>
+      </w:r>
+      <w:sdt>
+        <w:sdtPr>
+          <w:id w:val="-739632951"/>
+          <w:citation/>
+        </w:sdtPr>
+        <w:sdtContent>
+          <w:r>
+            <w:fldChar w:fldCharType="begin"/>
+          </w:r>
+          <w:r>
+            <w:instrText xml:space="preserve"> CITATION Mor13 \l 1033 </w:instrText>
+          </w:r>
+          <w:r>
+            <w:fldChar w:fldCharType="separate"/>
+          </w:r>
+          <w:r>
+            <w:rPr>
+              <w:noProof/>
+            </w:rPr>
+            <w:t xml:space="preserve"> (Morgan &amp; Dale, 2013)</w:t>
+          </w:r>
+          <w:r>
+            <w:fldChar w:fldCharType="end"/>
+          </w:r>
+        </w:sdtContent>
+      </w:sdt>
+      <w:r>
+        <w:t>.  There are virtually unlimited unknown factors that will influence a project plan (e.g., COVID).  It would be impractical to include every risk, so project sponsors must focus on known aspects and implement agile planning</w:t>
+      </w:r>
+      <w:sdt>
+        <w:sdtPr>
+          <w:id w:val="7113348"/>
+          <w:citation/>
+        </w:sdtPr>
+        <w:sdtContent>
+          <w:r>
+            <w:fldChar w:fldCharType="begin"/>
+          </w:r>
+          <w:r>
+            <w:instrText xml:space="preserve"> CITATION Car13 \l 1033 </w:instrText>
+          </w:r>
+          <w:r>
+            <w:fldChar w:fldCharType="separate"/>
+          </w:r>
+          <w:r>
+            <w:rPr>
+              <w:noProof/>
+            </w:rPr>
+            <w:t xml:space="preserve"> (Corral, Sillitti, &amp; Succi, 2013)</w:t>
+          </w:r>
+          <w:r>
+            <w:fldChar w:fldCharType="end"/>
+          </w:r>
+        </w:sdtContent>
+      </w:sdt>
+      <w:r>
+        <w:t xml:space="preserve">.  This design methodology asks participants to identify the continuously assess the business value of a given task.  </w:t>
+      </w:r>
+    </w:p>
+    <w:p>
+      <w:pPr>
+        <w:ind w:firstLine="720"/>
+      </w:pPr>
+      <w:r>
+        <w:t>When prioritization changes occur, the business must leverage existing communication channels between the various divisions.  For example, suppose a knowledge database becomes untrusted.  In that case, there needs to be a conversation about the cost-to-restore, the database’s perceived future value, and alternative solutions.  This approach steers NCU-F toward making appropriate investments that improve its customers’ and employees’ experience.</w:t>
+      </w:r>
     </w:p>
     <w:p>
       <w:pPr>
         <w:pStyle w:val="Heading2"/>
       </w:pPr>
       <w:r>
-        <w:t>Incident Response Considerations</w:t>
-      </w:r>
-    </w:p>
+        <w:t>Incident Severity Considerations</w:t>
+      </w:r>
+    </w:p>
+    <w:p>
+      <w:r>
+        <w:tab/>
+        <w:t xml:space="preserve">The appropriate response to an incident directly correlates with the severity of the issue (Table 1).  Consider the difference between an offline production system and </w:t>
+      </w:r>
+      <w:r>
+        <w:t>general inquiry</w:t>
+      </w:r>
+      <w:r>
+        <w:t>.  During a service outage, merchants cannot complete their customer’s transactions which can have a long-term brand impact on NCU-F.  The organization must drop everything and restore continuity promptly.  Meanwhile, senior leaders must prepare communications with their more prominent customers and social media outlets.  In contrast, the Severity-5 issue has a constrained blast radius</w:t>
+      </w:r>
+      <w:r>
+        <w:t xml:space="preserve">, </w:t>
+      </w:r>
+      <w:r>
+        <w:t>which an area leader can resolve at wors</w:t>
+      </w:r>
+      <w:r>
+        <w:t>e.</w:t>
+      </w:r>
+    </w:p>
+    <w:p>
+      <w:pPr>
+        <w:pStyle w:val="Caption"/>
+      </w:pPr>
+    </w:p>
+    <w:p>
+      <w:pPr>
+        <w:pStyle w:val="Caption"/>
+      </w:pPr>
+      <w:r>
+        <w:lastRenderedPageBreak/>
+        <w:t>Table 2: Incident Severity Definitions</w:t>
+      </w:r>
+    </w:p>
+    <w:tbl>
+      <w:tblPr>
+        <w:tblStyle w:val="GridTable4"/>
+        <w:tblW w:w="0" w:type="auto"/>
+        <w:tblLook w:val="04A0" w:firstRow="1" w:lastRow="0" w:firstColumn="1" w:lastColumn="0" w:noHBand="0" w:noVBand="1"/>
+      </w:tblPr>
+      <w:tblGrid>
+        <w:gridCol w:w="1165"/>
+        <w:gridCol w:w="3870"/>
+        <w:gridCol w:w="4315"/>
+      </w:tblGrid>
+      <w:tr>
+        <w:trPr>
+          <w:cnfStyle w:val="100000000000" w:firstRow="1" w:lastRow="0" w:firstColumn="0" w:lastColumn="0" w:oddVBand="0" w:evenVBand="0" w:oddHBand="0" w:evenHBand="0" w:firstRowFirstColumn="0" w:firstRowLastColumn="0" w:lastRowFirstColumn="0" w:lastRowLastColumn="0"/>
+        </w:trPr>
+        <w:tc>
+          <w:tcPr>
+            <w:cnfStyle w:val="001000000000" w:firstRow="0" w:lastRow="0" w:firstColumn="1" w:lastColumn="0" w:oddVBand="0" w:evenVBand="0" w:oddHBand="0" w:evenHBand="0" w:firstRowFirstColumn="0" w:firstRowLastColumn="0" w:lastRowFirstColumn="0" w:lastRowLastColumn="0"/>
+            <w:tcW w:w="1165" w:type="dxa"/>
+          </w:tcPr>
+          <w:p>
+            <w:r>
+              <w:t>Level</w:t>
+            </w:r>
+          </w:p>
+        </w:tc>
+        <w:tc>
+          <w:tcPr>
+            <w:tcW w:w="3870" w:type="dxa"/>
+          </w:tcPr>
+          <w:p>
+            <w:pPr>
+              <w:cnfStyle w:val="100000000000" w:firstRow="1" w:lastRow="0" w:firstColumn="0" w:lastColumn="0" w:oddVBand="0" w:evenVBand="0" w:oddHBand="0" w:evenHBand="0" w:firstRowFirstColumn="0" w:firstRowLastColumn="0" w:lastRowFirstColumn="0" w:lastRowLastColumn="0"/>
+            </w:pPr>
+            <w:r>
+              <w:t>Description</w:t>
+            </w:r>
+          </w:p>
+        </w:tc>
+        <w:tc>
+          <w:tcPr>
+            <w:tcW w:w="4315" w:type="dxa"/>
+          </w:tcPr>
+          <w:p>
+            <w:pPr>
+              <w:cnfStyle w:val="100000000000" w:firstRow="1" w:lastRow="0" w:firstColumn="0" w:lastColumn="0" w:oddVBand="0" w:evenVBand="0" w:oddHBand="0" w:evenHBand="0" w:firstRowFirstColumn="0" w:firstRowLastColumn="0" w:lastRowFirstColumn="0" w:lastRowLastColumn="0"/>
+            </w:pPr>
+            <w:r>
+              <w:t>Response Service Level Objective (SLO)</w:t>
+            </w:r>
+          </w:p>
+        </w:tc>
+      </w:tr>
+      <w:tr>
+        <w:trPr>
+          <w:cnfStyle w:val="000000100000" w:firstRow="0" w:lastRow="0" w:firstColumn="0" w:lastColumn="0" w:oddVBand="0" w:evenVBand="0" w:oddHBand="1" w:evenHBand="0" w:firstRowFirstColumn="0" w:firstRowLastColumn="0" w:lastRowFirstColumn="0" w:lastRowLastColumn="0"/>
+        </w:trPr>
+        <w:tc>
+          <w:tcPr>
+            <w:cnfStyle w:val="001000000000" w:firstRow="0" w:lastRow="0" w:firstColumn="1" w:lastColumn="0" w:oddVBand="0" w:evenVBand="0" w:oddHBand="0" w:evenHBand="0" w:firstRowFirstColumn="0" w:firstRowLastColumn="0" w:lastRowFirstColumn="0" w:lastRowLastColumn="0"/>
+            <w:tcW w:w="1165" w:type="dxa"/>
+          </w:tcPr>
+          <w:p>
+            <w:r>
+              <w:t>1</w:t>
+            </w:r>
+          </w:p>
+        </w:tc>
+        <w:tc>
+          <w:tcPr>
+            <w:tcW w:w="3870" w:type="dxa"/>
+          </w:tcPr>
+          <w:p>
+            <w:pPr>
+              <w:cnfStyle w:val="000000100000" w:firstRow="0" w:lastRow="0" w:firstColumn="0" w:lastColumn="0" w:oddVBand="0" w:evenVBand="0" w:oddHBand="1" w:evenHBand="0" w:firstRowFirstColumn="0" w:firstRowLastColumn="0" w:lastRowFirstColumn="0" w:lastRowLastColumn="0"/>
+            </w:pPr>
+            <w:r>
+              <w:t>Production system severely impaired</w:t>
+            </w:r>
+          </w:p>
+        </w:tc>
+        <w:tc>
+          <w:tcPr>
+            <w:tcW w:w="4315" w:type="dxa"/>
+          </w:tcPr>
+          <w:p>
+            <w:pPr>
+              <w:cnfStyle w:val="000000100000" w:firstRow="0" w:lastRow="0" w:firstColumn="0" w:lastColumn="0" w:oddVBand="0" w:evenVBand="0" w:oddHBand="1" w:evenHBand="0" w:firstRowFirstColumn="0" w:firstRowLastColumn="0" w:lastRowFirstColumn="0" w:lastRowLastColumn="0"/>
+            </w:pPr>
+            <w:r>
+              <w:t>Real-time (&lt;5 mins)</w:t>
+            </w:r>
+          </w:p>
+        </w:tc>
+      </w:tr>
+      <w:tr>
+        <w:tc>
+          <w:tcPr>
+            <w:cnfStyle w:val="001000000000" w:firstRow="0" w:lastRow="0" w:firstColumn="1" w:lastColumn="0" w:oddVBand="0" w:evenVBand="0" w:oddHBand="0" w:evenHBand="0" w:firstRowFirstColumn="0" w:firstRowLastColumn="0" w:lastRowFirstColumn="0" w:lastRowLastColumn="0"/>
+            <w:tcW w:w="1165" w:type="dxa"/>
+          </w:tcPr>
+          <w:p>
+            <w:r>
+              <w:t>2</w:t>
+            </w:r>
+          </w:p>
+        </w:tc>
+        <w:tc>
+          <w:tcPr>
+            <w:tcW w:w="3870" w:type="dxa"/>
+          </w:tcPr>
+          <w:p>
+            <w:pPr>
+              <w:cnfStyle w:val="000000000000" w:firstRow="0" w:lastRow="0" w:firstColumn="0" w:lastColumn="0" w:oddVBand="0" w:evenVBand="0" w:oddHBand="0" w:evenHBand="0" w:firstRowFirstColumn="0" w:firstRowLastColumn="0" w:lastRowFirstColumn="0" w:lastRowLastColumn="0"/>
+            </w:pPr>
+            <w:r>
+              <w:t>Production system degraded</w:t>
+            </w:r>
+          </w:p>
+        </w:tc>
+        <w:tc>
+          <w:tcPr>
+            <w:tcW w:w="4315" w:type="dxa"/>
+          </w:tcPr>
+          <w:p>
+            <w:pPr>
+              <w:cnfStyle w:val="000000000000" w:firstRow="0" w:lastRow="0" w:firstColumn="0" w:lastColumn="0" w:oddVBand="0" w:evenVBand="0" w:oddHBand="0" w:evenHBand="0" w:firstRowFirstColumn="0" w:firstRowLastColumn="0" w:lastRowFirstColumn="0" w:lastRowLastColumn="0"/>
+            </w:pPr>
+            <w:r>
+              <w:t>Within 15 to 30 minutes</w:t>
+            </w:r>
+          </w:p>
+        </w:tc>
+      </w:tr>
+      <w:tr>
+        <w:trPr>
+          <w:cnfStyle w:val="000000100000" w:firstRow="0" w:lastRow="0" w:firstColumn="0" w:lastColumn="0" w:oddVBand="0" w:evenVBand="0" w:oddHBand="1" w:evenHBand="0" w:firstRowFirstColumn="0" w:firstRowLastColumn="0" w:lastRowFirstColumn="0" w:lastRowLastColumn="0"/>
+        </w:trPr>
+        <w:tc>
+          <w:tcPr>
+            <w:cnfStyle w:val="001000000000" w:firstRow="0" w:lastRow="0" w:firstColumn="1" w:lastColumn="0" w:oddVBand="0" w:evenVBand="0" w:oddHBand="0" w:evenHBand="0" w:firstRowFirstColumn="0" w:firstRowLastColumn="0" w:lastRowFirstColumn="0" w:lastRowLastColumn="0"/>
+            <w:tcW w:w="1165" w:type="dxa"/>
+          </w:tcPr>
+          <w:p>
+            <w:r>
+              <w:t>3</w:t>
+            </w:r>
+          </w:p>
+        </w:tc>
+        <w:tc>
+          <w:tcPr>
+            <w:tcW w:w="3870" w:type="dxa"/>
+          </w:tcPr>
+          <w:p>
+            <w:pPr>
+              <w:cnfStyle w:val="000000100000" w:firstRow="0" w:lastRow="0" w:firstColumn="0" w:lastColumn="0" w:oddVBand="0" w:evenVBand="0" w:oddHBand="1" w:evenHBand="0" w:firstRowFirstColumn="0" w:firstRowLastColumn="0" w:lastRowFirstColumn="0" w:lastRowLastColumn="0"/>
+            </w:pPr>
+            <w:r>
+              <w:t>Non-Production workload impaired</w:t>
+            </w:r>
+          </w:p>
+        </w:tc>
+        <w:tc>
+          <w:tcPr>
+            <w:tcW w:w="4315" w:type="dxa"/>
+          </w:tcPr>
+          <w:p>
+            <w:pPr>
+              <w:cnfStyle w:val="000000100000" w:firstRow="0" w:lastRow="0" w:firstColumn="0" w:lastColumn="0" w:oddVBand="0" w:evenVBand="0" w:oddHBand="1" w:evenHBand="0" w:firstRowFirstColumn="0" w:firstRowLastColumn="0" w:lastRowFirstColumn="0" w:lastRowLastColumn="0"/>
+            </w:pPr>
+            <w:r>
+              <w:t>Within 60 to 120 minutes</w:t>
+            </w:r>
+          </w:p>
+        </w:tc>
+      </w:tr>
+      <w:tr>
+        <w:tc>
+          <w:tcPr>
+            <w:cnfStyle w:val="001000000000" w:firstRow="0" w:lastRow="0" w:firstColumn="1" w:lastColumn="0" w:oddVBand="0" w:evenVBand="0" w:oddHBand="0" w:evenHBand="0" w:firstRowFirstColumn="0" w:firstRowLastColumn="0" w:lastRowFirstColumn="0" w:lastRowLastColumn="0"/>
+            <w:tcW w:w="1165" w:type="dxa"/>
+          </w:tcPr>
+          <w:p>
+            <w:r>
+              <w:t>4</w:t>
+            </w:r>
+          </w:p>
+        </w:tc>
+        <w:tc>
+          <w:tcPr>
+            <w:tcW w:w="3870" w:type="dxa"/>
+          </w:tcPr>
+          <w:p>
+            <w:pPr>
+              <w:cnfStyle w:val="000000000000" w:firstRow="0" w:lastRow="0" w:firstColumn="0" w:lastColumn="0" w:oddVBand="0" w:evenVBand="0" w:oddHBand="0" w:evenHBand="0" w:firstRowFirstColumn="0" w:firstRowLastColumn="0" w:lastRowFirstColumn="0" w:lastRowLastColumn="0"/>
+            </w:pPr>
+            <w:r>
+              <w:t>Upcoming initiative assistance</w:t>
+            </w:r>
+          </w:p>
+        </w:tc>
+        <w:tc>
+          <w:tcPr>
+            <w:tcW w:w="4315" w:type="dxa"/>
+          </w:tcPr>
+          <w:p>
+            <w:pPr>
+              <w:cnfStyle w:val="000000000000" w:firstRow="0" w:lastRow="0" w:firstColumn="0" w:lastColumn="0" w:oddVBand="0" w:evenVBand="0" w:oddHBand="0" w:evenHBand="0" w:firstRowFirstColumn="0" w:firstRowLastColumn="0" w:lastRowFirstColumn="0" w:lastRowLastColumn="0"/>
+            </w:pPr>
+            <w:r>
+              <w:t>Within 1 to 2 business days</w:t>
+            </w:r>
+          </w:p>
+        </w:tc>
+      </w:tr>
+      <w:tr>
+        <w:trPr>
+          <w:cnfStyle w:val="000000100000" w:firstRow="0" w:lastRow="0" w:firstColumn="0" w:lastColumn="0" w:oddVBand="0" w:evenVBand="0" w:oddHBand="1" w:evenHBand="0" w:firstRowFirstColumn="0" w:firstRowLastColumn="0" w:lastRowFirstColumn="0" w:lastRowLastColumn="0"/>
+        </w:trPr>
+        <w:tc>
+          <w:tcPr>
+            <w:cnfStyle w:val="001000000000" w:firstRow="0" w:lastRow="0" w:firstColumn="1" w:lastColumn="0" w:oddVBand="0" w:evenVBand="0" w:oddHBand="0" w:evenHBand="0" w:firstRowFirstColumn="0" w:firstRowLastColumn="0" w:lastRowFirstColumn="0" w:lastRowLastColumn="0"/>
+            <w:tcW w:w="1165" w:type="dxa"/>
+          </w:tcPr>
+          <w:p>
+            <w:r>
+              <w:t>5</w:t>
+            </w:r>
+          </w:p>
+        </w:tc>
+        <w:tc>
+          <w:tcPr>
+            <w:tcW w:w="3870" w:type="dxa"/>
+          </w:tcPr>
+          <w:p>
+            <w:pPr>
+              <w:cnfStyle w:val="000000100000" w:firstRow="0" w:lastRow="0" w:firstColumn="0" w:lastColumn="0" w:oddVBand="0" w:evenVBand="0" w:oddHBand="1" w:evenHBand="0" w:firstRowFirstColumn="0" w:firstRowLastColumn="0" w:lastRowFirstColumn="0" w:lastRowLastColumn="0"/>
+            </w:pPr>
+            <w:r>
+              <w:t>New requests and general inquires</w:t>
+            </w:r>
+          </w:p>
+        </w:tc>
+        <w:tc>
+          <w:tcPr>
+            <w:tcW w:w="4315" w:type="dxa"/>
+          </w:tcPr>
+          <w:p>
+            <w:pPr>
+              <w:cnfStyle w:val="000000100000" w:firstRow="0" w:lastRow="0" w:firstColumn="0" w:lastColumn="0" w:oddVBand="0" w:evenVBand="0" w:oddHBand="1" w:evenHBand="0" w:firstRowFirstColumn="0" w:firstRowLastColumn="0" w:lastRowFirstColumn="0" w:lastRowLastColumn="0"/>
+            </w:pPr>
+            <w:r>
+              <w:t>Within 3 to 5 business days</w:t>
+            </w:r>
+          </w:p>
+        </w:tc>
+      </w:tr>
+    </w:tbl>
     <w:p/>
     <w:p>
       <w:pPr>
@@ -1986,11 +2356,41 @@
     <b:DOI>10.1016/j.accinf.2015.04.002</b:DOI>
     <b:RefOrder>2</b:RefOrder>
   </b:Source>
+  <b:Source>
+    <b:Tag>Car13</b:Tag>
+    <b:SourceType>ConferenceProceedings</b:SourceType>
+    <b:Guid>{229A86E0-B8F8-47F8-8D1C-328C6E77D04E}</b:Guid>
+    <b:Author>
+      <b:Author>
+        <b:NameList>
+          <b:Person>
+            <b:Last>Corral</b:Last>
+            <b:First>L</b:First>
+          </b:Person>
+          <b:Person>
+            <b:Last>Sillitti</b:Last>
+            <b:First>A</b:First>
+          </b:Person>
+          <b:Person>
+            <b:Last>Succi</b:Last>
+            <b:First>G</b:First>
+          </b:Person>
+        </b:NameList>
+      </b:Author>
+    </b:Author>
+    <b:Title>Software development processes for mobile systems</b:Title>
+    <b:Pages>19-24</b:Pages>
+    <b:Year>2013</b:Year>
+    <b:ConferenceName>International Workshop on the Engineering of Mobile-Enabled Systems</b:ConferenceName>
+    <b:Publisher>Mobile-Enabled Systems</b:Publisher>
+    <b:DOI>10.1109/MOBS.2013.6614218</b:DOI>
+    <b:RefOrder>4</b:RefOrder>
+  </b:Source>
 </b:Sources>
 </file>
 
 <file path=customXml/itemProps1.xml><?xml version="1.0" encoding="utf-8"?>
-<ds:datastoreItem xmlns:ds="http://schemas.openxmlformats.org/officeDocument/2006/customXml" ds:itemID="{7820FB39-A9D8-4CF3-9987-3123DCB9137F}">
+<ds:datastoreItem xmlns:ds="http://schemas.openxmlformats.org/officeDocument/2006/customXml" ds:itemID="{7AB9A86E-D7B2-4F58-B3AC-3766BB56C451}">
   <ds:schemaRefs>
     <ds:schemaRef ds:uri="http://schemas.openxmlformats.org/officeDocument/2006/bibliography"/>
   </ds:schemaRefs>

</xml_diff>